<commit_message>
Updates to do list
</commit_message>
<xml_diff>
--- a/CoronaNet/to-do_CoronaNet.docx
+++ b/CoronaNet/to-do_CoronaNet.docx
@@ -112,36 +112,287 @@
         <w:rPr>
           <w:b/>
         </w:rPr>
-        <w:t xml:space="preserve">include closure </w:t>
+        <w:t>include closure of non-essential business, closure of schools</w:t>
+      </w:r>
+      <w:r>
+        <w:t xml:space="preserve"> and such </w:t>
+      </w:r>
+      <w:proofErr w:type="spellStart"/>
+      <w:r>
+        <w:t>thingsl</w:t>
+      </w:r>
+      <w:proofErr w:type="spellEnd"/>
+      <w:r>
+        <w:t>; at least in the UK, this leads to 23/03 pretty clear cut.</w:t>
+      </w:r>
+    </w:p>
+    <w:p>
+      <w:pPr>
+        <w:pStyle w:val="ListParagraph"/>
+        <w:numPr>
+          <w:ilvl w:val="0"/>
+          <w:numId w:val="1"/>
+        </w:numPr>
+      </w:pPr>
+      <w:r>
+        <w:rPr>
+          <w:b/>
+        </w:rPr>
+        <w:t>Coding</w:t>
+      </w:r>
+      <w:r>
+        <w:t xml:space="preserve"> of lockdown variables:</w:t>
+      </w:r>
+    </w:p>
+    <w:p>
+      <w:pPr>
+        <w:pStyle w:val="ListParagraph"/>
+        <w:numPr>
+          <w:ilvl w:val="1"/>
+          <w:numId w:val="1"/>
+        </w:numPr>
+      </w:pPr>
+      <w:r>
+        <w:t xml:space="preserve">For visualisation and analysis, a </w:t>
+      </w:r>
+      <w:r>
+        <w:rPr>
+          <w:b/>
+        </w:rPr>
+        <w:t>dummy that equals 1 for every day during the lockdown</w:t>
+      </w:r>
+      <w:r>
+        <w:t xml:space="preserve"> period when the measure is in place would be useful; again, requires clear definition of what constitutes a lockdown.</w:t>
+      </w:r>
+    </w:p>
+    <w:p>
+      <w:pPr>
+        <w:pStyle w:val="ListParagraph"/>
+        <w:numPr>
+          <w:ilvl w:val="0"/>
+          <w:numId w:val="1"/>
+        </w:numPr>
+      </w:pPr>
+      <w:r>
+        <w:rPr>
+          <w:b/>
+        </w:rPr>
+        <w:t>Interpolate</w:t>
+      </w:r>
+      <w:r>
+        <w:t xml:space="preserve"> missing dates:</w:t>
+      </w:r>
+    </w:p>
+    <w:p>
+      <w:pPr>
+        <w:pStyle w:val="ListParagraph"/>
+        <w:numPr>
+          <w:ilvl w:val="1"/>
+          <w:numId w:val="1"/>
+        </w:numPr>
+      </w:pPr>
+      <w:r>
+        <w:t>For index, use last reported value</w:t>
+      </w:r>
+    </w:p>
+    <w:p>
+      <w:pPr>
+        <w:pStyle w:val="ListParagraph"/>
+        <w:numPr>
+          <w:ilvl w:val="1"/>
+          <w:numId w:val="1"/>
+        </w:numPr>
+      </w:pPr>
+      <w:r>
+        <w:t xml:space="preserve">For other values, probably </w:t>
+      </w:r>
+      <w:proofErr w:type="spellStart"/>
+      <w:r>
+        <w:t>right_join</w:t>
+      </w:r>
+      <w:proofErr w:type="spellEnd"/>
+      <w:r>
+        <w:t xml:space="preserve"> is the better solution (if other dataset has all dates)</w:t>
+      </w:r>
+    </w:p>
+    <w:p>
+      <w:pPr>
+        <w:pStyle w:val="ListParagraph"/>
+        <w:numPr>
+          <w:ilvl w:val="0"/>
+          <w:numId w:val="1"/>
+        </w:numPr>
+      </w:pPr>
+      <w:r>
+        <w:t xml:space="preserve">Import most </w:t>
+      </w:r>
+      <w:r>
+        <w:rPr>
+          <w:b/>
+        </w:rPr>
+        <w:t>recent dataset</w:t>
+      </w:r>
+    </w:p>
+    <w:p>
+      <w:r>
+        <w:t xml:space="preserve">Some issues mentioned above visible below: </w:t>
+      </w:r>
+    </w:p>
+    <w:p>
+      <w:pPr>
+        <w:pStyle w:val="ListParagraph"/>
+        <w:numPr>
+          <w:ilvl w:val="0"/>
+          <w:numId w:val="1"/>
+        </w:numPr>
+      </w:pPr>
+      <w:r>
+        <w:t xml:space="preserve">Red </w:t>
+      </w:r>
+      <w:r>
+        <w:t xml:space="preserve">lines are national mandatory lockdowns as recorded in </w:t>
+      </w:r>
+      <w:proofErr w:type="spellStart"/>
+      <w:r>
+        <w:t>CoronaNet</w:t>
+      </w:r>
+      <w:proofErr w:type="spellEnd"/>
+    </w:p>
+    <w:p>
+      <w:pPr>
+        <w:pStyle w:val="ListParagraph"/>
+        <w:numPr>
+          <w:ilvl w:val="0"/>
+          <w:numId w:val="1"/>
+        </w:numPr>
+      </w:pPr>
+      <w:r>
+        <w:t>Green lines are national voluntary lockdowns</w:t>
+      </w:r>
+    </w:p>
+    <w:p>
+      <w:pPr>
+        <w:pStyle w:val="ListParagraph"/>
+        <w:numPr>
+          <w:ilvl w:val="0"/>
+          <w:numId w:val="1"/>
+        </w:numPr>
+      </w:pPr>
+      <w:r>
+        <w:t>Black lines are lockdowns as recorded by Orestis</w:t>
       </w:r>
       <w:bookmarkStart w:id="0" w:name="_GoBack"/>
       <w:bookmarkEnd w:id="0"/>
-      <w:r>
-        <w:rPr>
-          <w:b/>
-        </w:rPr>
-        <w:t>of non-essential business, closure of schools</w:t>
-      </w:r>
-      <w:r>
-        <w:t xml:space="preserve"> and such </w:t>
+    </w:p>
+    <w:p>
+      <w:pPr>
+        <w:pStyle w:val="ListParagraph"/>
+        <w:numPr>
+          <w:ilvl w:val="1"/>
+          <w:numId w:val="1"/>
+        </w:numPr>
+      </w:pPr>
+      <w:r>
+        <w:t>Match is poor so far</w:t>
+      </w:r>
+    </w:p>
+    <w:p>
+      <w:pPr>
+        <w:pStyle w:val="ListParagraph"/>
+        <w:numPr>
+          <w:ilvl w:val="0"/>
+          <w:numId w:val="1"/>
+        </w:numPr>
+      </w:pPr>
+      <w:r>
+        <w:t>Interpolation needed (</w:t>
       </w:r>
       <w:proofErr w:type="spellStart"/>
       <w:r>
-        <w:t>thingsl</w:t>
+        <w:t>ggplot</w:t>
       </w:r>
       <w:proofErr w:type="spellEnd"/>
       <w:r>
-        <w:t xml:space="preserve">; at least in the </w:t>
+        <w:t xml:space="preserve"> does that automatically except for UK in Feb, as there’s a </w:t>
       </w:r>
       <w:proofErr w:type="spellStart"/>
       <w:r>
-        <w:t>UK</w:t>
+        <w:t>NaN</w:t>
       </w:r>
       <w:proofErr w:type="spellEnd"/>
       <w:r>
-        <w:t>, this leads to 23/03 pretty clear cut.</w:t>
-      </w:r>
-    </w:p>
+        <w:t xml:space="preserve"> entry at beginning of gap).</w:t>
+      </w:r>
+    </w:p>
+    <w:p>
+      <w:r>
+        <w:rPr>
+          <w:noProof/>
+        </w:rPr>
+        <w:lastRenderedPageBreak/>
+        <w:drawing>
+          <wp:inline distT="0" distB="0" distL="0" distR="0" wp14:anchorId="121A7D7E" wp14:editId="1DA07ECD">
+            <wp:extent cx="5731510" cy="3267109"/>
+            <wp:effectExtent l="0" t="0" r="2540" b="9525"/>
+            <wp:docPr id="1" name="Picture 1"/>
+            <wp:cNvGraphicFramePr>
+              <a:graphicFrameLocks xmlns:a="http://schemas.openxmlformats.org/drawingml/2006/main" noChangeAspect="1"/>
+            </wp:cNvGraphicFramePr>
+            <a:graphic xmlns:a="http://schemas.openxmlformats.org/drawingml/2006/main">
+              <a:graphicData uri="http://schemas.openxmlformats.org/drawingml/2006/picture">
+                <pic:pic xmlns:pic="http://schemas.openxmlformats.org/drawingml/2006/picture">
+                  <pic:nvPicPr>
+                    <pic:cNvPr id="0" name="Picture 1"/>
+                    <pic:cNvPicPr>
+                      <a:picLocks noChangeAspect="1" noChangeArrowheads="1"/>
+                    </pic:cNvPicPr>
+                  </pic:nvPicPr>
+                  <pic:blipFill>
+                    <a:blip r:embed="rId5">
+                      <a:extLst>
+                        <a:ext uri="{28A0092B-C50C-407E-A947-70E740481C1C}">
+                          <a14:useLocalDpi xmlns:a14="http://schemas.microsoft.com/office/drawing/2010/main" val="0"/>
+                        </a:ext>
+                      </a:extLst>
+                    </a:blip>
+                    <a:srcRect/>
+                    <a:stretch>
+                      <a:fillRect/>
+                    </a:stretch>
+                  </pic:blipFill>
+                  <pic:spPr bwMode="auto">
+                    <a:xfrm>
+                      <a:off x="0" y="0"/>
+                      <a:ext cx="5731510" cy="3267109"/>
+                    </a:xfrm>
+                    <a:prstGeom prst="rect">
+                      <a:avLst/>
+                    </a:prstGeom>
+                    <a:noFill/>
+                    <a:ln>
+                      <a:noFill/>
+                    </a:ln>
+                  </pic:spPr>
+                </pic:pic>
+              </a:graphicData>
+            </a:graphic>
+          </wp:inline>
+        </w:drawing>
+      </w:r>
+    </w:p>
+    <w:p/>
+    <w:p>
+      <w:pPr>
+        <w:pStyle w:val="Heading1"/>
+      </w:pPr>
+      <w:r>
+        <w:t>Ana</w:t>
+      </w:r>
+      <w:r>
+        <w:t>lysis:</w:t>
+      </w:r>
+    </w:p>
+    <w:p/>
     <w:p>
       <w:pPr>
         <w:pStyle w:val="ListParagraph"/>
@@ -151,13 +402,94 @@
         </w:numPr>
       </w:pPr>
       <w:r>
-        <w:rPr>
-          <w:b/>
-        </w:rPr>
-        <w:t>Coding</w:t>
-      </w:r>
-      <w:r>
-        <w:t xml:space="preserve"> of lockdown variables:</w:t>
+        <w:t xml:space="preserve">Create </w:t>
+      </w:r>
+      <w:r>
+        <w:rPr>
+          <w:b/>
+        </w:rPr>
+        <w:t>I</w:t>
+      </w:r>
+      <w:r>
+        <w:rPr>
+          <w:b/>
+        </w:rPr>
+        <w:t xml:space="preserve">mpulse </w:t>
+      </w:r>
+      <w:r>
+        <w:rPr>
+          <w:b/>
+        </w:rPr>
+        <w:t>R</w:t>
+      </w:r>
+      <w:r>
+        <w:rPr>
+          <w:b/>
+        </w:rPr>
+        <w:t xml:space="preserve">esponse </w:t>
+      </w:r>
+      <w:r>
+        <w:rPr>
+          <w:b/>
+        </w:rPr>
+        <w:t>F</w:t>
+      </w:r>
+      <w:r>
+        <w:rPr>
+          <w:b/>
+        </w:rPr>
+        <w:t>unctions</w:t>
+      </w:r>
+      <w:r>
+        <w:t xml:space="preserve"> (or multiplier analysis) for intervention dummies</w:t>
+      </w:r>
+      <w:r>
+        <w:t>: What is the reaction of X (mobility, infections…) to lockdowns (or other measures); trajectory.</w:t>
+      </w:r>
+    </w:p>
+    <w:p>
+      <w:pPr>
+        <w:pStyle w:val="ListParagraph"/>
+        <w:numPr>
+          <w:ilvl w:val="0"/>
+          <w:numId w:val="1"/>
+        </w:numPr>
+      </w:pPr>
+      <w:r>
+        <w:t>The resulting coefficients can be used on LHS of further analysis: e.g., is reaction stronger in collectivist, authoritarian context etc.</w:t>
+      </w:r>
+    </w:p>
+    <w:p>
+      <w:pPr>
+        <w:pStyle w:val="ListParagraph"/>
+        <w:numPr>
+          <w:ilvl w:val="0"/>
+          <w:numId w:val="1"/>
+        </w:numPr>
+      </w:pPr>
+      <w:r>
+        <w:t xml:space="preserve">Based on </w:t>
+      </w:r>
+      <w:r>
+        <w:rPr>
+          <w:b/>
+        </w:rPr>
+        <w:t>VAR or ARDL</w:t>
+      </w:r>
+      <w:r>
+        <w:t>?</w:t>
+      </w:r>
+    </w:p>
+    <w:p>
+      <w:pPr>
+        <w:pStyle w:val="ListParagraph"/>
+        <w:numPr>
+          <w:ilvl w:val="0"/>
+          <w:numId w:val="1"/>
+        </w:numPr>
+      </w:pPr>
+      <w:r>
+        <w:t xml:space="preserve">VAR: </w:t>
       </w:r>
     </w:p>
     <w:p>
@@ -169,16 +501,31 @@
         </w:numPr>
       </w:pPr>
       <w:r>
-        <w:t xml:space="preserve">For visualisation and analysis, a </w:t>
-      </w:r>
-      <w:r>
-        <w:rPr>
-          <w:b/>
-        </w:rPr>
-        <w:t>dummy that equals 1 for every day during the lockdown</w:t>
-      </w:r>
-      <w:r>
-        <w:t xml:space="preserve"> period when the measure is in place would be useful; again, requires clear definition of what constitutes a lockdown.</w:t>
+        <w:t>Pro: Can explicitly model endogeneity between variables (case numbers, deaths, mobility, policy index, e.g.)</w:t>
+      </w:r>
+    </w:p>
+    <w:p>
+      <w:pPr>
+        <w:pStyle w:val="ListParagraph"/>
+        <w:numPr>
+          <w:ilvl w:val="2"/>
+          <w:numId w:val="1"/>
+        </w:numPr>
+      </w:pPr>
+      <w:r>
+        <w:t>Structure of this interaction may be quite intricate and changing over time – series start off exponential, then turn linear, and lags may be too long for some of these things to be picked up by VAR</w:t>
+      </w:r>
+    </w:p>
+    <w:p>
+      <w:pPr>
+        <w:pStyle w:val="ListParagraph"/>
+        <w:numPr>
+          <w:ilvl w:val="1"/>
+          <w:numId w:val="1"/>
+        </w:numPr>
+      </w:pPr>
+      <w:r>
+        <w:t>Con: Quite demanding on data and time series are still fairly short, complicated computation of impulse response for exogenous variables (such as lockdown dummy)</w:t>
       </w:r>
     </w:p>
     <w:p>
@@ -190,13 +537,7 @@
         </w:numPr>
       </w:pPr>
       <w:r>
-        <w:rPr>
-          <w:b/>
-        </w:rPr>
-        <w:t>Interpolate</w:t>
-      </w:r>
-      <w:r>
-        <w:t xml:space="preserve"> missing dates:</w:t>
+        <w:t>ARDL:</w:t>
       </w:r>
     </w:p>
     <w:p>
@@ -208,7 +549,15 @@
         </w:numPr>
       </w:pPr>
       <w:r>
-        <w:t>For index, use last reported value</w:t>
+        <w:t xml:space="preserve">Easier to </w:t>
+      </w:r>
+      <w:proofErr w:type="spellStart"/>
+      <w:r>
+        <w:t>handly</w:t>
+      </w:r>
+      <w:proofErr w:type="spellEnd"/>
+      <w:r>
+        <w:t>, may suffice if we’re only interested in simple interactions (not trying to model whole case numbers, death, lockdown nexus)</w:t>
       </w:r>
     </w:p>
     <w:p>
@@ -220,70 +569,19 @@
         </w:numPr>
       </w:pPr>
       <w:r>
-        <w:t xml:space="preserve">For other values, probably </w:t>
-      </w:r>
-      <w:proofErr w:type="spellStart"/>
-      <w:r>
-        <w:t>right_join</w:t>
-      </w:r>
-      <w:proofErr w:type="spellEnd"/>
-      <w:r>
-        <w:t xml:space="preserve"> is the better solution (if other dataset has all dates)</w:t>
-      </w:r>
-    </w:p>
-    <w:p/>
-    <w:p>
-      <w:pPr>
-        <w:pStyle w:val="Heading1"/>
-      </w:pPr>
-      <w:r>
-        <w:t>Ana</w:t>
-      </w:r>
-      <w:r>
-        <w:t>lysis:</w:t>
-      </w:r>
-    </w:p>
-    <w:p/>
-    <w:p>
-      <w:pPr>
-        <w:pStyle w:val="ListParagraph"/>
-        <w:numPr>
-          <w:ilvl w:val="0"/>
-          <w:numId w:val="1"/>
-        </w:numPr>
-      </w:pPr>
-      <w:r>
-        <w:t xml:space="preserve">Create </w:t>
-      </w:r>
-      <w:r>
-        <w:rPr>
-          <w:b/>
-        </w:rPr>
-        <w:t>IRF</w:t>
-      </w:r>
-      <w:r>
-        <w:t xml:space="preserve"> (or multiplier analysis) for intervention dummies</w:t>
-      </w:r>
-    </w:p>
-    <w:p>
-      <w:pPr>
-        <w:pStyle w:val="ListParagraph"/>
-        <w:numPr>
-          <w:ilvl w:val="0"/>
-          <w:numId w:val="1"/>
-        </w:numPr>
-      </w:pPr>
-      <w:r>
-        <w:t xml:space="preserve">Based on </w:t>
-      </w:r>
-      <w:r>
-        <w:rPr>
-          <w:b/>
-        </w:rPr>
-        <w:t>VAR or ARDL</w:t>
-      </w:r>
-      <w:r>
-        <w:t>?</w:t>
+        <w:t>Impulse response easier to compute</w:t>
+      </w:r>
+    </w:p>
+    <w:p>
+      <w:pPr>
+        <w:pStyle w:val="ListParagraph"/>
+        <w:numPr>
+          <w:ilvl w:val="1"/>
+          <w:numId w:val="1"/>
+        </w:numPr>
+      </w:pPr>
+      <w:r>
+        <w:t>Not so demanding on data (less parameters, eats fewer degrees of freedom)</w:t>
       </w:r>
     </w:p>
     <w:sectPr>
@@ -325,7 +623,7 @@
         <w:rFonts w:ascii="Courier New" w:hAnsi="Courier New" w:cs="Courier New" w:hint="default"/>
       </w:rPr>
     </w:lvl>
-    <w:lvl w:ilvl="2" w:tplc="08090005" w:tentative="1">
+    <w:lvl w:ilvl="2" w:tplc="08090005">
       <w:start w:val="1"/>
       <w:numFmt w:val="bullet"/>
       <w:lvlText w:val=""/>

</xml_diff>